<commit_message>
in Lab Practicals: Modified Q8 due to lack of Midpoint implementation for Arc & Sector.
in Algorithms: Corrected initial value for decisionParameter in Circle.MidPoint.
</commit_message>
<xml_diff>
--- a/assets/printables/Outputs.docx
+++ b/assets/printables/Outputs.docx
@@ -209,6 +209,110 @@
           <w:noProof/>
         </w:rPr>
         <w:drawing>
+          <wp:inline distT="0" distB="0" distL="0" distR="0" wp14:anchorId="546E4ECD" wp14:editId="2FFF7E96">
+            <wp:extent cx="6792406" cy="5049672"/>
+            <wp:effectExtent l="0" t="0" r="8890" b="0"/>
+            <wp:docPr id="2115354041" name="Picture 6"/>
+            <wp:cNvGraphicFramePr>
+              <a:graphicFrameLocks xmlns:a="http://schemas.openxmlformats.org/drawingml/2006/main" noChangeAspect="1"/>
+            </wp:cNvGraphicFramePr>
+            <a:graphic xmlns:a="http://schemas.openxmlformats.org/drawingml/2006/main">
+              <a:graphicData uri="http://schemas.openxmlformats.org/drawingml/2006/picture">
+                <pic:pic xmlns:pic="http://schemas.openxmlformats.org/drawingml/2006/picture">
+                  <pic:nvPicPr>
+                    <pic:cNvPr id="2115354041" name="Picture 2115354041"/>
+                    <pic:cNvPicPr/>
+                  </pic:nvPicPr>
+                  <pic:blipFill>
+                    <a:blip r:embed="rId9" cstate="print">
+                      <a:extLst>
+                        <a:ext uri="{28A0092B-C50C-407E-A947-70E740481C1C}">
+                          <a14:useLocalDpi xmlns:a14="http://schemas.microsoft.com/office/drawing/2010/main" val="0"/>
+                        </a:ext>
+                      </a:extLst>
+                    </a:blip>
+                    <a:stretch>
+                      <a:fillRect/>
+                    </a:stretch>
+                  </pic:blipFill>
+                  <pic:spPr>
+                    <a:xfrm>
+                      <a:off x="0" y="0"/>
+                      <a:ext cx="6797827" cy="5053702"/>
+                    </a:xfrm>
+                    <a:prstGeom prst="rect">
+                      <a:avLst/>
+                    </a:prstGeom>
+                  </pic:spPr>
+                </pic:pic>
+              </a:graphicData>
+            </a:graphic>
+          </wp:inline>
+        </w:drawing>
+      </w:r>
+    </w:p>
+    <w:p>
+      <w:r>
+        <w:rPr>
+          <w:noProof/>
+        </w:rPr>
+        <w:lastRenderedPageBreak/>
+        <w:drawing>
+          <wp:inline distT="0" distB="0" distL="0" distR="0" wp14:anchorId="0E342FF9" wp14:editId="3959B030">
+            <wp:extent cx="4803775" cy="5412679"/>
+            <wp:effectExtent l="0" t="0" r="0" b="0"/>
+            <wp:docPr id="484649945" name="Picture 1"/>
+            <wp:cNvGraphicFramePr>
+              <a:graphicFrameLocks xmlns:a="http://schemas.openxmlformats.org/drawingml/2006/main" noChangeAspect="1"/>
+            </wp:cNvGraphicFramePr>
+            <a:graphic xmlns:a="http://schemas.openxmlformats.org/drawingml/2006/main">
+              <a:graphicData uri="http://schemas.openxmlformats.org/drawingml/2006/picture">
+                <pic:pic xmlns:pic="http://schemas.openxmlformats.org/drawingml/2006/picture">
+                  <pic:nvPicPr>
+                    <pic:cNvPr id="0" name="Picture 1"/>
+                    <pic:cNvPicPr>
+                      <a:picLocks noChangeAspect="1" noChangeArrowheads="1"/>
+                    </pic:cNvPicPr>
+                  </pic:nvPicPr>
+                  <pic:blipFill>
+                    <a:blip r:embed="rId10">
+                      <a:extLst>
+                        <a:ext uri="{28A0092B-C50C-407E-A947-70E740481C1C}">
+                          <a14:useLocalDpi xmlns:a14="http://schemas.microsoft.com/office/drawing/2010/main" val="0"/>
+                        </a:ext>
+                      </a:extLst>
+                    </a:blip>
+                    <a:srcRect/>
+                    <a:stretch>
+                      <a:fillRect/>
+                    </a:stretch>
+                  </pic:blipFill>
+                  <pic:spPr bwMode="auto">
+                    <a:xfrm>
+                      <a:off x="0" y="0"/>
+                      <a:ext cx="4810416" cy="5420162"/>
+                    </a:xfrm>
+                    <a:prstGeom prst="rect">
+                      <a:avLst/>
+                    </a:prstGeom>
+                    <a:noFill/>
+                    <a:ln>
+                      <a:noFill/>
+                    </a:ln>
+                  </pic:spPr>
+                </pic:pic>
+              </a:graphicData>
+            </a:graphic>
+          </wp:inline>
+        </w:drawing>
+      </w:r>
+    </w:p>
+    <w:p>
+      <w:r>
+        <w:rPr>
+          <w:noProof/>
+        </w:rPr>
+        <w:drawing>
           <wp:inline distT="0" distB="0" distL="0" distR="0" wp14:anchorId="6A2E15AE" wp14:editId="0502A4C2">
             <wp:extent cx="5909310" cy="4748088"/>
             <wp:effectExtent l="0" t="0" r="0" b="0"/>
@@ -224,7 +328,7 @@
                     <pic:cNvPicPr/>
                   </pic:nvPicPr>
                   <pic:blipFill>
-                    <a:blip r:embed="rId9">
+                    <a:blip r:embed="rId11">
                       <a:extLst>
                         <a:ext uri="{28A0092B-C50C-407E-A947-70E740481C1C}">
                           <a14:useLocalDpi xmlns:a14="http://schemas.microsoft.com/office/drawing/2010/main" val="0"/>
@@ -273,7 +377,7 @@
                     <pic:cNvPicPr/>
                   </pic:nvPicPr>
                   <pic:blipFill>
-                    <a:blip r:embed="rId10">
+                    <a:blip r:embed="rId12">
                       <a:extLst>
                         <a:ext uri="{28A0092B-C50C-407E-A947-70E740481C1C}">
                           <a14:useLocalDpi xmlns:a14="http://schemas.microsoft.com/office/drawing/2010/main" val="0"/>
@@ -321,7 +425,7 @@
                     <pic:cNvPicPr/>
                   </pic:nvPicPr>
                   <pic:blipFill>
-                    <a:blip r:embed="rId11">
+                    <a:blip r:embed="rId13">
                       <a:extLst>
                         <a:ext uri="{28A0092B-C50C-407E-A947-70E740481C1C}">
                           <a14:useLocalDpi xmlns:a14="http://schemas.microsoft.com/office/drawing/2010/main" val="0"/>
@@ -336,55 +440,6 @@
                     <a:xfrm>
                       <a:off x="0" y="0"/>
                       <a:ext cx="6599765" cy="4988533"/>
-                    </a:xfrm>
-                    <a:prstGeom prst="rect">
-                      <a:avLst/>
-                    </a:prstGeom>
-                  </pic:spPr>
-                </pic:pic>
-              </a:graphicData>
-            </a:graphic>
-          </wp:inline>
-        </w:drawing>
-      </w:r>
-    </w:p>
-    <w:p>
-      <w:r>
-        <w:rPr>
-          <w:noProof/>
-        </w:rPr>
-        <w:lastRenderedPageBreak/>
-        <w:drawing>
-          <wp:inline distT="0" distB="0" distL="0" distR="0" wp14:anchorId="78CF3B37" wp14:editId="381BAC97">
-            <wp:extent cx="6920910" cy="5145206"/>
-            <wp:effectExtent l="0" t="0" r="0" b="0"/>
-            <wp:docPr id="2115354041" name="Picture 6"/>
-            <wp:cNvGraphicFramePr>
-              <a:graphicFrameLocks xmlns:a="http://schemas.openxmlformats.org/drawingml/2006/main" noChangeAspect="1"/>
-            </wp:cNvGraphicFramePr>
-            <a:graphic xmlns:a="http://schemas.openxmlformats.org/drawingml/2006/main">
-              <a:graphicData uri="http://schemas.openxmlformats.org/drawingml/2006/picture">
-                <pic:pic xmlns:pic="http://schemas.openxmlformats.org/drawingml/2006/picture">
-                  <pic:nvPicPr>
-                    <pic:cNvPr id="2115354041" name="Picture 2115354041"/>
-                    <pic:cNvPicPr/>
-                  </pic:nvPicPr>
-                  <pic:blipFill>
-                    <a:blip r:embed="rId12" cstate="print">
-                      <a:extLst>
-                        <a:ext uri="{28A0092B-C50C-407E-A947-70E740481C1C}">
-                          <a14:useLocalDpi xmlns:a14="http://schemas.microsoft.com/office/drawing/2010/main" val="0"/>
-                        </a:ext>
-                      </a:extLst>
-                    </a:blip>
-                    <a:stretch>
-                      <a:fillRect/>
-                    </a:stretch>
-                  </pic:blipFill>
-                  <pic:spPr>
-                    <a:xfrm>
-                      <a:off x="0" y="0"/>
-                      <a:ext cx="6925087" cy="5148311"/>
                     </a:xfrm>
                     <a:prstGeom prst="rect">
                       <a:avLst/>

</xml_diff>